<commit_message>
Finished report for lab04, began one for midterm.
</commit_message>
<xml_diff>
--- a/Lab04/CST 345 lab 04 Writeup.docx
+++ b/Lab04/CST 345 lab 04 Writeup.docx
@@ -50,95 +50,6 @@
         <w:t>Barkman</w:t>
       </w:r>
       <w:proofErr w:type="spellEnd"/>
-    </w:p>
-    <w:p>
-      <w:r>
-        <w:br w:type="page"/>
-      </w:r>
-    </w:p>
-    <w:p>
-      <w:r>
-        <w:lastRenderedPageBreak/>
-        <w:t>Table of contents</w:t>
-      </w:r>
-    </w:p>
-    <w:p>
-      <w:r>
-        <w:t xml:space="preserve">High level overview – </w:t>
-      </w:r>
-      <w:proofErr w:type="spellStart"/>
-      <w:r>
-        <w:t>pg</w:t>
-      </w:r>
-      <w:proofErr w:type="spellEnd"/>
-      <w:r>
-        <w:t xml:space="preserve"> 1</w:t>
-      </w:r>
-    </w:p>
-    <w:p>
-      <w:r>
-        <w:t xml:space="preserve">High level hardware block diagram – </w:t>
-      </w:r>
-      <w:proofErr w:type="spellStart"/>
-      <w:r>
-        <w:t>pg</w:t>
-      </w:r>
-      <w:proofErr w:type="spellEnd"/>
-      <w:r>
-        <w:t xml:space="preserve"> 1</w:t>
-      </w:r>
-    </w:p>
-    <w:p>
-      <w:r>
-        <w:t xml:space="preserve">Software documentation – </w:t>
-      </w:r>
-      <w:proofErr w:type="spellStart"/>
-      <w:r>
-        <w:t>pg</w:t>
-      </w:r>
-      <w:proofErr w:type="spellEnd"/>
-      <w:r>
-        <w:t xml:space="preserve"> 1</w:t>
-      </w:r>
-    </w:p>
-    <w:p>
-      <w:r>
-        <w:t xml:space="preserve">Results of hardware and software simulation – </w:t>
-      </w:r>
-      <w:proofErr w:type="spellStart"/>
-      <w:r>
-        <w:t>pg</w:t>
-      </w:r>
-      <w:proofErr w:type="spellEnd"/>
-      <w:r>
-        <w:t xml:space="preserve"> 1</w:t>
-      </w:r>
-    </w:p>
-    <w:p>
-      <w:r>
-        <w:t xml:space="preserve">Design of hardware/software interfaces – </w:t>
-      </w:r>
-      <w:proofErr w:type="spellStart"/>
-      <w:r>
-        <w:t>pg</w:t>
-      </w:r>
-      <w:proofErr w:type="spellEnd"/>
-      <w:r>
-        <w:t xml:space="preserve"> 1</w:t>
-      </w:r>
-    </w:p>
-    <w:p>
-      <w:r>
-        <w:t xml:space="preserve">Conclusions – </w:t>
-      </w:r>
-      <w:proofErr w:type="spellStart"/>
-      <w:r>
-        <w:t>pg</w:t>
-      </w:r>
-      <w:proofErr w:type="spellEnd"/>
-      <w:r>
-        <w:t xml:space="preserve"> 1</w:t>
-      </w:r>
     </w:p>
     <w:p>
       <w:r>
@@ -286,7 +197,7 @@
           <v:shape id="_x0000_i1027" type="#_x0000_t75" style="width:468pt;height:332.4pt" o:ole="">
             <v:imagedata r:id="rId5" o:title=""/>
           </v:shape>
-          <o:OLEObject Type="Embed" ProgID="Visio.Drawing.15" ShapeID="_x0000_i1027" DrawAspect="Content" ObjectID="_1485897717" r:id="rId6"/>
+          <o:OLEObject Type="Embed" ProgID="Visio.Drawing.15" ShapeID="_x0000_i1027" DrawAspect="Content" ObjectID="_1485974342" r:id="rId6"/>
         </w:object>
       </w:r>
     </w:p>
@@ -304,13 +215,21 @@
       </w:r>
     </w:p>
     <w:p>
-      <w:pPr>
-        <w:rPr>
-          <w:b/>
-        </w:rPr>
-      </w:pPr>
-      <w:r>
+      <w:r>
+        <w:rPr>
+          <w:b/>
+        </w:rPr>
         <w:lastRenderedPageBreak/>
+        <w:t>Design of hardware/software interfaces:</w:t>
+      </w:r>
+    </w:p>
+    <w:p>
+      <w:pPr>
+        <w:rPr>
+          <w:b/>
+        </w:rPr>
+      </w:pPr>
+      <w:r>
         <w:t xml:space="preserve">7 </w:t>
       </w:r>
       <w:proofErr w:type="spellStart"/>
@@ -328,7 +247,7 @@
           <v:shape id="_x0000_i1026" type="#_x0000_t75" style="width:467.55pt;height:236.55pt" o:ole="">
             <v:imagedata r:id="rId7" o:title=""/>
           </v:shape>
-          <o:OLEObject Type="Embed" ProgID="Visio.Drawing.15" ShapeID="_x0000_i1026" DrawAspect="Content" ObjectID="_1485897718" r:id="rId8"/>
+          <o:OLEObject Type="Embed" ProgID="Visio.Drawing.15" ShapeID="_x0000_i1026" DrawAspect="Content" ObjectID="_1485974343" r:id="rId8"/>
         </w:object>
       </w:r>
     </w:p>
@@ -346,7 +265,7 @@
           <v:shape id="_x0000_i1025" type="#_x0000_t75" style="width:467.55pt;height:237.95pt" o:ole="">
             <v:imagedata r:id="rId9" o:title=""/>
           </v:shape>
-          <o:OLEObject Type="Embed" ProgID="Visio.Drawing.15" ShapeID="_x0000_i1025" DrawAspect="Content" ObjectID="_1485897719" r:id="rId10"/>
+          <o:OLEObject Type="Embed" ProgID="Visio.Drawing.15" ShapeID="_x0000_i1025" DrawAspect="Content" ObjectID="_1485974344" r:id="rId10"/>
         </w:object>
       </w:r>
     </w:p>
@@ -399,7 +318,7 @@
           <v:shape id="_x0000_i1028" type="#_x0000_t75" style="width:467.55pt;height:410.5pt" o:ole="">
             <v:imagedata r:id="rId11" o:title=""/>
           </v:shape>
-          <o:OLEObject Type="Embed" ProgID="Visio.Drawing.15" ShapeID="_x0000_i1028" DrawAspect="Content" ObjectID="_1485897720" r:id="rId12"/>
+          <o:OLEObject Type="Embed" ProgID="Visio.Drawing.15" ShapeID="_x0000_i1028" DrawAspect="Content" ObjectID="_1485974345" r:id="rId12"/>
         </w:object>
       </w:r>
     </w:p>
@@ -436,8 +355,6 @@
       <w:r>
         <w:t xml:space="preserve"> display to the adjoining display registers making the values appear to shift left across the display, and load in the keypad value into the rightmost display slot.</w:t>
       </w:r>
-      <w:bookmarkStart w:id="0" w:name="_GoBack"/>
-      <w:bookmarkEnd w:id="0"/>
       <w:r>
         <w:br w:type="page"/>
       </w:r>
@@ -635,40 +552,61 @@
       </w:r>
     </w:p>
     <w:p>
-      <w:r>
-        <w:br w:type="page"/>
-      </w:r>
-    </w:p>
-    <w:p/>
-    <w:p>
-      <w:pPr>
-        <w:rPr>
-          <w:b/>
-        </w:rPr>
-      </w:pPr>
-      <w:r>
-        <w:rPr>
-          <w:b/>
-        </w:rPr>
-        <w:t xml:space="preserve">Design </w:t>
-      </w:r>
-      <w:r>
-        <w:rPr>
-          <w:b/>
-        </w:rPr>
-        <w:t>of hardware/software interfaces:</w:t>
-      </w:r>
-    </w:p>
-    <w:p>
-      <w:pPr>
-        <w:rPr>
-          <w:b/>
-        </w:rPr>
-      </w:pPr>
-      <w:r>
-        <w:rPr>
-          <w:b/>
-        </w:rPr>
+      <w:pPr>
+        <w:pStyle w:val="ListParagraph"/>
+        <w:numPr>
+          <w:ilvl w:val="0"/>
+          <w:numId w:val="1"/>
+        </w:numPr>
+      </w:pPr>
+      <w:r>
+        <w:t>Press key 0</w:t>
+      </w:r>
+    </w:p>
+    <w:p>
+      <w:pPr>
+        <w:pStyle w:val="ListParagraph"/>
+        <w:numPr>
+          <w:ilvl w:val="0"/>
+          <w:numId w:val="1"/>
+        </w:numPr>
+      </w:pPr>
+      <w:r>
+        <w:t>Confirm that the 0 symbol is at the right most position on the 7 segmented display and the 1 is in the 2</w:t>
+      </w:r>
+      <w:r>
+        <w:rPr>
+          <w:vertAlign w:val="superscript"/>
+        </w:rPr>
+        <w:t>nd</w:t>
+      </w:r>
+      <w:r>
+        <w:t xml:space="preserve"> right most positon</w:t>
+      </w:r>
+    </w:p>
+    <w:p>
+      <w:pPr>
+        <w:pStyle w:val="ListParagraph"/>
+        <w:numPr>
+          <w:ilvl w:val="0"/>
+          <w:numId w:val="1"/>
+        </w:numPr>
+      </w:pPr>
+      <w:r>
+        <w:t>Repeat steps 3 and 4 with symbols 2-F in hex.</w:t>
+      </w:r>
+    </w:p>
+    <w:p>
+      <w:pPr>
+        <w:rPr>
+          <w:b/>
+        </w:rPr>
+      </w:pPr>
+      <w:r>
+        <w:rPr>
+          <w:b/>
+        </w:rPr>
+        <w:lastRenderedPageBreak/>
         <w:t>C</w:t>
       </w:r>
       <w:r>
@@ -678,7 +616,82 @@
         <w:t>onclusions:</w:t>
       </w:r>
     </w:p>
-    <w:p/>
+    <w:p>
+      <w:r>
+        <w:tab/>
+      </w:r>
+      <w:r>
+        <w:t xml:space="preserve">The </w:t>
+      </w:r>
+      <w:r>
+        <w:t>only real engineering</w:t>
+      </w:r>
+      <w:r>
+        <w:t xml:space="preserve"> decision I had to make was how to shift data on the </w:t>
+      </w:r>
+      <w:proofErr w:type="spellStart"/>
+      <w:r>
+        <w:t>muxed</w:t>
+      </w:r>
+      <w:proofErr w:type="spellEnd"/>
+      <w:r>
+        <w:t xml:space="preserve"> display. At first I considered using 2 </w:t>
+      </w:r>
+      <w:proofErr w:type="spellStart"/>
+      <w:r>
+        <w:t>P</w:t>
+      </w:r>
+      <w:r>
+        <w:t>icoblaze</w:t>
+      </w:r>
+      <w:proofErr w:type="spellEnd"/>
+      <w:r>
+        <w:t xml:space="preserve"> registers and using shift commands, but this would have taken several instructions. Instead, I opted to use 4 registers and simply load them in series, taking only 4 operations to “shift”</w:t>
+      </w:r>
+      <w:r>
+        <w:t xml:space="preserve"> the display.</w:t>
+      </w:r>
+    </w:p>
+    <w:p>
+      <w:r>
+        <w:tab/>
+        <w:t xml:space="preserve">Using the keypad with the interrupt structure makes sense and works well, but would require an interrupt controller to use any other interrupt devices. Having a single interrupt and the difference in operation speed of the </w:t>
+      </w:r>
+      <w:proofErr w:type="spellStart"/>
+      <w:r>
+        <w:t>Picoblaze</w:t>
+      </w:r>
+      <w:proofErr w:type="spellEnd"/>
+      <w:r>
+        <w:t xml:space="preserve"> in comparison to the keypad and </w:t>
+      </w:r>
+      <w:proofErr w:type="spellStart"/>
+      <w:r>
+        <w:t>muxed</w:t>
+      </w:r>
+      <w:proofErr w:type="spellEnd"/>
+      <w:r>
+        <w:t xml:space="preserve"> display controllers ensures that there is no problems with timing. If the </w:t>
+      </w:r>
+      <w:proofErr w:type="spellStart"/>
+      <w:r>
+        <w:t>picoblaze</w:t>
+      </w:r>
+      <w:proofErr w:type="spellEnd"/>
+      <w:r>
+        <w:t xml:space="preserve"> was to operate at a similar rate as the keypad and </w:t>
+      </w:r>
+      <w:proofErr w:type="spellStart"/>
+      <w:r>
+        <w:t>muxed</w:t>
+      </w:r>
+      <w:proofErr w:type="spellEnd"/>
+      <w:r>
+        <w:t xml:space="preserve"> display controller there could be potential timing issues.</w:t>
+      </w:r>
+      <w:bookmarkStart w:id="0" w:name="_GoBack"/>
+      <w:bookmarkEnd w:id="0"/>
+    </w:p>
     <w:sectPr>
       <w:pgSz w:w="12240" w:h="15840"/>
       <w:pgMar w:top="1440" w:right="1440" w:bottom="1440" w:left="1440" w:header="720" w:footer="720" w:gutter="0"/>

</xml_diff>